<commit_message>
modif #1 et #2 + rapport
</commit_message>
<xml_diff>
--- a/TP2/rapport.docx
+++ b/TP2/rapport.docx
@@ -20,15 +20,7 @@
           <w:sz w:val="44"/>
           <w:szCs w:val="44"/>
         </w:rPr>
-        <w:t>Rapport TP</w:t>
-      </w:r>
-      <w:r>
-        <w:rPr>
-          <w:b/>
-          <w:sz w:val="44"/>
-          <w:szCs w:val="44"/>
-        </w:rPr>
-        <w:t>2</w:t>
+        <w:t>Rapport TP2</w:t>
       </w:r>
     </w:p>
     <w:p>
@@ -283,6 +275,51 @@
           <w:b/>
           <w:sz w:val="36"/>
           <w:szCs w:val="36"/>
+          <w:lang w:val="fr-CA"/>
+        </w:rPr>
+      </w:pPr>
+      <w:r>
+        <w:rPr>
+          <w:b/>
+          <w:sz w:val="36"/>
+          <w:szCs w:val="36"/>
+        </w:rPr>
+        <w:t>Membres de l’équipe</w:t>
+      </w:r>
+    </w:p>
+    <w:p>
+      <w:pPr>
+        <w:spacing w:line="232" w:lineRule="auto"/>
+        <w:ind w:right="-80"/>
+        <w:contextualSpacing w:val="0"/>
+        <w:jc w:val="center"/>
+        <w:rPr>
+          <w:b/>
+          <w:sz w:val="36"/>
+          <w:szCs w:val="36"/>
+          <w:lang w:val="fr-CA"/>
+        </w:rPr>
+      </w:pPr>
+      <w:r>
+        <w:rPr>
+          <w:b/>
+          <w:sz w:val="36"/>
+          <w:szCs w:val="36"/>
+          <w:lang w:val="fr-CA"/>
+        </w:rPr>
+        <w:t>Gabriel Campbell [1761276]</w:t>
+      </w:r>
+    </w:p>
+    <w:p>
+      <w:pPr>
+        <w:spacing w:line="232" w:lineRule="auto"/>
+        <w:ind w:right="-80"/>
+        <w:contextualSpacing w:val="0"/>
+        <w:jc w:val="center"/>
+        <w:rPr>
+          <w:b/>
+          <w:sz w:val="36"/>
+          <w:szCs w:val="36"/>
           <w:lang w:val="en-CA"/>
         </w:rPr>
       </w:pPr>
@@ -291,8 +328,9 @@
           <w:b/>
           <w:sz w:val="36"/>
           <w:szCs w:val="36"/>
-        </w:rPr>
-        <w:t>Membres de l’équipe</w:t>
+          <w:lang w:val="en-CA"/>
+        </w:rPr>
+        <w:t>Gabriel St-Onge [1792574]</w:t>
       </w:r>
     </w:p>
     <w:p>
@@ -315,7 +353,27 @@
           <w:szCs w:val="36"/>
           <w:lang w:val="en-CA"/>
         </w:rPr>
-        <w:t>Gabriel Campbell [1761276]</w:t>
+        <w:t xml:space="preserve">Kevin </w:t>
+      </w:r>
+      <w:proofErr w:type="spellStart"/>
+      <w:r>
+        <w:rPr>
+          <w:b/>
+          <w:sz w:val="36"/>
+          <w:szCs w:val="36"/>
+          <w:lang w:val="en-CA"/>
+        </w:rPr>
+        <w:t>Takla</w:t>
+      </w:r>
+      <w:proofErr w:type="spellEnd"/>
+      <w:r>
+        <w:rPr>
+          <w:b/>
+          <w:sz w:val="36"/>
+          <w:szCs w:val="36"/>
+          <w:lang w:val="en-CA"/>
+        </w:rPr>
+        <w:t xml:space="preserve"> [1799649]</w:t>
       </w:r>
     </w:p>
     <w:p>
@@ -338,7 +396,7 @@
           <w:szCs w:val="36"/>
           <w:lang w:val="en-CA"/>
         </w:rPr>
-        <w:t>Gabriel St-Onge [1792574]</w:t>
+        <w:t xml:space="preserve"> </w:t>
       </w:r>
     </w:p>
     <w:p>
@@ -351,34 +409,9 @@
           <w:b/>
           <w:sz w:val="36"/>
           <w:szCs w:val="36"/>
-        </w:rPr>
-      </w:pPr>
-      <w:r>
-        <w:rPr>
-          <w:b/>
-          <w:sz w:val="36"/>
-          <w:szCs w:val="36"/>
-        </w:rPr>
-        <w:t xml:space="preserve">Kevin </w:t>
-      </w:r>
-      <w:proofErr w:type="spellStart"/>
-      <w:r>
-        <w:rPr>
-          <w:b/>
-          <w:sz w:val="36"/>
-          <w:szCs w:val="36"/>
-        </w:rPr>
-        <w:t>Takla</w:t>
-      </w:r>
-      <w:proofErr w:type="spellEnd"/>
-      <w:r>
-        <w:rPr>
-          <w:b/>
-          <w:sz w:val="36"/>
-          <w:szCs w:val="36"/>
-        </w:rPr>
-        <w:t xml:space="preserve"> [1799649]</w:t>
-      </w:r>
+          <w:lang w:val="en-CA"/>
+        </w:rPr>
+      </w:pPr>
     </w:p>
     <w:p>
       <w:pPr>
@@ -390,16 +423,9 @@
           <w:b/>
           <w:sz w:val="36"/>
           <w:szCs w:val="36"/>
-        </w:rPr>
-      </w:pPr>
-      <w:r>
-        <w:rPr>
-          <w:b/>
-          <w:sz w:val="36"/>
-          <w:szCs w:val="36"/>
-        </w:rPr>
-        <w:t xml:space="preserve"> </w:t>
-      </w:r>
+          <w:lang w:val="en-CA"/>
+        </w:rPr>
+      </w:pPr>
     </w:p>
     <w:p>
       <w:pPr>
@@ -411,6 +437,7 @@
           <w:b/>
           <w:sz w:val="36"/>
           <w:szCs w:val="36"/>
+          <w:lang w:val="en-CA"/>
         </w:rPr>
       </w:pPr>
     </w:p>
@@ -424,6 +451,7 @@
           <w:b/>
           <w:sz w:val="36"/>
           <w:szCs w:val="36"/>
+          <w:lang w:val="en-CA"/>
         </w:rPr>
       </w:pPr>
     </w:p>
@@ -437,6 +465,7 @@
           <w:b/>
           <w:sz w:val="36"/>
           <w:szCs w:val="36"/>
+          <w:lang w:val="en-CA"/>
         </w:rPr>
       </w:pPr>
     </w:p>
@@ -450,6 +479,7 @@
           <w:b/>
           <w:sz w:val="36"/>
           <w:szCs w:val="36"/>
+          <w:lang w:val="en-CA"/>
         </w:rPr>
       </w:pPr>
     </w:p>
@@ -463,6 +493,20 @@
           <w:b/>
           <w:sz w:val="36"/>
           <w:szCs w:val="36"/>
+          <w:lang w:val="en-CA"/>
+        </w:rPr>
+      </w:pPr>
+    </w:p>
+    <w:p>
+      <w:pPr>
+        <w:spacing w:line="232" w:lineRule="auto"/>
+        <w:ind w:right="-80"/>
+        <w:contextualSpacing w:val="0"/>
+        <w:rPr>
+          <w:b/>
+          <w:sz w:val="36"/>
+          <w:szCs w:val="36"/>
+          <w:lang w:val="en-CA"/>
         </w:rPr>
       </w:pPr>
     </w:p>
@@ -478,83 +522,13 @@
           <w:szCs w:val="36"/>
         </w:rPr>
       </w:pPr>
-    </w:p>
-    <w:p>
-      <w:pPr>
-        <w:spacing w:line="232" w:lineRule="auto"/>
-        <w:ind w:right="-80"/>
-        <w:contextualSpacing w:val="0"/>
-        <w:jc w:val="center"/>
-        <w:rPr>
-          <w:b/>
-          <w:sz w:val="36"/>
-          <w:szCs w:val="36"/>
-        </w:rPr>
-      </w:pPr>
-    </w:p>
-    <w:p>
-      <w:pPr>
-        <w:spacing w:line="232" w:lineRule="auto"/>
-        <w:ind w:right="-80"/>
-        <w:contextualSpacing w:val="0"/>
-        <w:rPr>
-          <w:b/>
-          <w:sz w:val="36"/>
-          <w:szCs w:val="36"/>
-        </w:rPr>
-      </w:pPr>
-    </w:p>
-    <w:p>
-      <w:pPr>
-        <w:spacing w:line="232" w:lineRule="auto"/>
-        <w:ind w:right="-80"/>
-        <w:contextualSpacing w:val="0"/>
-        <w:jc w:val="center"/>
-        <w:rPr>
-          <w:b/>
-          <w:sz w:val="36"/>
-          <w:szCs w:val="36"/>
-        </w:rPr>
-      </w:pPr>
-      <w:r>
-        <w:rPr>
-          <w:b/>
-          <w:sz w:val="36"/>
-          <w:szCs w:val="36"/>
-        </w:rPr>
-        <w:t xml:space="preserve">Remis le </w:t>
-      </w:r>
-      <w:r>
-        <w:rPr>
-          <w:b/>
-          <w:sz w:val="36"/>
-          <w:szCs w:val="36"/>
-        </w:rPr>
-        <w:t>11</w:t>
-      </w:r>
-      <w:r>
-        <w:rPr>
-          <w:b/>
-          <w:sz w:val="36"/>
-          <w:szCs w:val="36"/>
-        </w:rPr>
-        <w:t xml:space="preserve"> </w:t>
-      </w:r>
-      <w:r>
-        <w:rPr>
-          <w:b/>
-          <w:sz w:val="36"/>
-          <w:szCs w:val="36"/>
-        </w:rPr>
-        <w:t>novembre</w:t>
-      </w:r>
-      <w:r>
-        <w:rPr>
-          <w:b/>
-          <w:sz w:val="36"/>
-          <w:szCs w:val="36"/>
-        </w:rPr>
-        <w:t xml:space="preserve"> 2018</w:t>
+      <w:r>
+        <w:rPr>
+          <w:b/>
+          <w:sz w:val="36"/>
+          <w:szCs w:val="36"/>
+        </w:rPr>
+        <w:t>Remis le 11 novembre 2018</w:t>
       </w:r>
     </w:p>
     <w:p>
@@ -628,127 +602,255 @@
           <w:szCs w:val="24"/>
           <w:lang w:val="fr-CA"/>
         </w:rPr>
-        <w:t xml:space="preserve">Pour commencer, nous avons </w:t>
-      </w:r>
-      <w:r>
-        <w:rPr>
-          <w:sz w:val="24"/>
-          <w:szCs w:val="24"/>
-          <w:lang w:val="fr-CA"/>
-        </w:rPr>
-        <w:t>modélisé</w:t>
-      </w:r>
-      <w:r>
-        <w:rPr>
-          <w:sz w:val="24"/>
-          <w:szCs w:val="24"/>
-          <w:lang w:val="fr-CA"/>
-        </w:rPr>
-        <w:t xml:space="preserve"> notre problème dans une matrice de </w:t>
-      </w:r>
-      <w:r>
-        <w:rPr>
-          <w:sz w:val="24"/>
-          <w:szCs w:val="24"/>
-          <w:lang w:val="fr-CA"/>
-        </w:rPr>
-        <w:t>5</w:t>
-      </w:r>
-      <w:r>
-        <w:rPr>
-          <w:sz w:val="24"/>
-          <w:szCs w:val="24"/>
-          <w:lang w:val="fr-CA"/>
-        </w:rPr>
-        <w:t xml:space="preserve"> x 5 ou chaque ligne représente </w:t>
-      </w:r>
-      <w:r>
-        <w:rPr>
-          <w:sz w:val="24"/>
-          <w:szCs w:val="24"/>
-          <w:lang w:val="fr-CA"/>
-        </w:rPr>
-        <w:t xml:space="preserve">une catégorie (nationalité, couleur </w:t>
-      </w:r>
-      <w:r>
-        <w:rPr>
-          <w:sz w:val="24"/>
-          <w:szCs w:val="24"/>
-          <w:lang w:val="fr-CA"/>
-        </w:rPr>
-        <w:t>de maison</w:t>
-      </w:r>
-      <w:r>
-        <w:rPr>
-          <w:sz w:val="24"/>
-          <w:szCs w:val="24"/>
-          <w:lang w:val="fr-CA"/>
-        </w:rPr>
-        <w:t xml:space="preserve">, animal, </w:t>
-      </w:r>
-      <w:r>
-        <w:rPr>
-          <w:sz w:val="24"/>
-          <w:szCs w:val="24"/>
-          <w:lang w:val="fr-CA"/>
-        </w:rPr>
-        <w:t>profession</w:t>
-      </w:r>
-      <w:r>
-        <w:rPr>
-          <w:sz w:val="24"/>
-          <w:szCs w:val="24"/>
-          <w:lang w:val="fr-CA"/>
-        </w:rPr>
-        <w:t xml:space="preserve">, </w:t>
-      </w:r>
-      <w:r>
-        <w:rPr>
-          <w:sz w:val="24"/>
-          <w:szCs w:val="24"/>
-          <w:lang w:val="fr-CA"/>
-        </w:rPr>
-        <w:t>breuvage) et</w:t>
-      </w:r>
-      <w:r>
-        <w:rPr>
-          <w:sz w:val="24"/>
-          <w:szCs w:val="24"/>
-          <w:lang w:val="fr-CA"/>
-        </w:rPr>
-        <w:t xml:space="preserve"> chaque colonne représente une maison. Nous a</w:t>
-      </w:r>
-      <w:r>
-        <w:rPr>
-          <w:sz w:val="24"/>
-          <w:szCs w:val="24"/>
-          <w:lang w:val="fr-CA"/>
-        </w:rPr>
-        <w:t>vons choisi cette modélisation, car il est plus facile de situer les différents acteurs par rapport à leur position dans le voisinage</w:t>
-      </w:r>
-      <w:r>
-        <w:rPr>
-          <w:sz w:val="24"/>
-          <w:szCs w:val="24"/>
-          <w:lang w:val="fr-CA"/>
-        </w:rPr>
-        <w:t xml:space="preserve">. </w:t>
-      </w:r>
-      <w:r>
-        <w:rPr>
-          <w:sz w:val="24"/>
-          <w:szCs w:val="24"/>
-          <w:lang w:val="fr-CA"/>
-        </w:rPr>
-        <w:t>Pour chaque caté</w:t>
-      </w:r>
-      <w:r>
-        <w:rPr>
-          <w:sz w:val="24"/>
-          <w:szCs w:val="24"/>
-          <w:lang w:val="fr-CA"/>
-        </w:rPr>
-        <w:t>gorie, les maisons peuvent avoir une valeur entre 1 et 5 ou que chaque valeur représente un élément possible de la catégorie. Par exemple, pour les couleurs de maison, la valeur 1 correspond à la couleur rouge, la valeur 2 correspond à la couleur vert</w:t>
+        <w:t xml:space="preserve">Avant tout, nous avons modélisé ce problème avec 5 tableaux pour chaque </w:t>
+      </w:r>
+      <w:r>
+        <w:rPr>
+          <w:sz w:val="24"/>
+          <w:szCs w:val="24"/>
+          <w:lang w:val="fr-CA"/>
+        </w:rPr>
+        <w:t>caractéristique</w:t>
+      </w:r>
+      <w:r>
+        <w:rPr>
+          <w:sz w:val="24"/>
+          <w:szCs w:val="24"/>
+          <w:lang w:val="fr-CA"/>
+        </w:rPr>
+        <w:t xml:space="preserve"> soit</w:t>
+      </w:r>
+      <w:r>
+        <w:rPr>
+          <w:sz w:val="24"/>
+          <w:szCs w:val="24"/>
+          <w:lang w:val="fr-CA"/>
+        </w:rPr>
+        <w:t xml:space="preserve"> : la </w:t>
+      </w:r>
+      <w:r>
+        <w:rPr>
+          <w:sz w:val="24"/>
+          <w:szCs w:val="24"/>
+          <w:lang w:val="fr-CA"/>
+        </w:rPr>
+        <w:t>couleur de maison,</w:t>
+      </w:r>
+      <w:r>
+        <w:rPr>
+          <w:sz w:val="24"/>
+          <w:szCs w:val="24"/>
+          <w:lang w:val="fr-CA"/>
+        </w:rPr>
+        <w:t xml:space="preserve"> la</w:t>
+      </w:r>
+      <w:r>
+        <w:rPr>
+          <w:sz w:val="24"/>
+          <w:szCs w:val="24"/>
+          <w:lang w:val="fr-CA"/>
+        </w:rPr>
+        <w:t xml:space="preserve"> boisson,</w:t>
+      </w:r>
+      <w:r>
+        <w:rPr>
+          <w:sz w:val="24"/>
+          <w:szCs w:val="24"/>
+          <w:lang w:val="fr-CA"/>
+        </w:rPr>
+        <w:t xml:space="preserve"> la</w:t>
+      </w:r>
+      <w:r>
+        <w:rPr>
+          <w:sz w:val="24"/>
+          <w:szCs w:val="24"/>
+          <w:lang w:val="fr-CA"/>
+        </w:rPr>
+        <w:t xml:space="preserve"> profession, </w:t>
+      </w:r>
+      <w:r>
+        <w:rPr>
+          <w:sz w:val="24"/>
+          <w:szCs w:val="24"/>
+          <w:lang w:val="fr-CA"/>
+        </w:rPr>
+        <w:t>l’</w:t>
+      </w:r>
+      <w:r>
+        <w:rPr>
+          <w:sz w:val="24"/>
+          <w:szCs w:val="24"/>
+          <w:lang w:val="fr-CA"/>
+        </w:rPr>
+        <w:t xml:space="preserve">animal de compagnie et </w:t>
+      </w:r>
+      <w:r>
+        <w:rPr>
+          <w:sz w:val="24"/>
+          <w:szCs w:val="24"/>
+          <w:lang w:val="fr-CA"/>
+        </w:rPr>
+        <w:t>la</w:t>
+      </w:r>
+      <w:r>
+        <w:rPr>
+          <w:sz w:val="24"/>
+          <w:szCs w:val="24"/>
+          <w:lang w:val="fr-CA"/>
+        </w:rPr>
+        <w:t xml:space="preserve"> nationalité.</w:t>
+      </w:r>
+      <w:r>
+        <w:rPr>
+          <w:sz w:val="24"/>
+          <w:szCs w:val="24"/>
+          <w:lang w:val="fr-CA"/>
+        </w:rPr>
+        <w:t xml:space="preserve"> Pour chaque tableau, nous allons placer les éléments selon la position de la maison dans le voisinage de gauche à droite. Nous avons </w:t>
+      </w:r>
+      <w:r>
+        <w:rPr>
+          <w:sz w:val="24"/>
+          <w:szCs w:val="24"/>
+          <w:lang w:val="fr-CA"/>
+        </w:rPr>
+        <w:t xml:space="preserve">procédé de cette façon, car </w:t>
+      </w:r>
+      <w:r>
+        <w:rPr>
+          <w:sz w:val="24"/>
+          <w:szCs w:val="24"/>
+          <w:lang w:val="fr-CA"/>
+        </w:rPr>
+        <w:t>certaines affirmations</w:t>
+      </w:r>
+      <w:r>
+        <w:rPr>
+          <w:sz w:val="24"/>
+          <w:szCs w:val="24"/>
+          <w:lang w:val="fr-CA"/>
+        </w:rPr>
+        <w:t xml:space="preserve"> prennent en compte la position des maisons.</w:t>
+      </w:r>
+      <w:r>
+        <w:rPr>
+          <w:sz w:val="24"/>
+          <w:szCs w:val="24"/>
+          <w:lang w:val="fr-CA"/>
+        </w:rPr>
+        <w:t xml:space="preserve"> </w:t>
+      </w:r>
+      <w:r>
+        <w:rPr>
+          <w:sz w:val="24"/>
+          <w:szCs w:val="24"/>
+          <w:lang w:val="fr-CA"/>
+        </w:rPr>
+        <w:t>À</w:t>
+      </w:r>
+      <w:r>
+        <w:rPr>
+          <w:sz w:val="24"/>
+          <w:szCs w:val="24"/>
+          <w:lang w:val="fr-CA"/>
+        </w:rPr>
+        <w:t xml:space="preserve"> partir de ces définitions, nous pouvons créer nos contraintes. </w:t>
+      </w:r>
+      <w:r>
+        <w:rPr>
+          <w:sz w:val="24"/>
+          <w:szCs w:val="24"/>
+          <w:lang w:val="fr-CA"/>
+        </w:rPr>
+        <w:t xml:space="preserve">Les 5 premières contraintes que nous avons </w:t>
+      </w:r>
+      <w:r>
+        <w:rPr>
+          <w:sz w:val="24"/>
+          <w:szCs w:val="24"/>
+          <w:lang w:val="fr-CA"/>
+        </w:rPr>
+        <w:t>faites</w:t>
+      </w:r>
+      <w:r>
+        <w:rPr>
+          <w:sz w:val="24"/>
+          <w:szCs w:val="24"/>
+          <w:lang w:val="fr-CA"/>
+        </w:rPr>
+        <w:t xml:space="preserve"> vérifient que</w:t>
+      </w:r>
+      <w:r>
+        <w:rPr>
+          <w:sz w:val="24"/>
+          <w:szCs w:val="24"/>
+          <w:lang w:val="fr-CA"/>
+        </w:rPr>
+        <w:t xml:space="preserve"> chaque </w:t>
+      </w:r>
+      <w:r>
+        <w:rPr>
+          <w:sz w:val="24"/>
+          <w:szCs w:val="24"/>
+          <w:lang w:val="fr-CA"/>
+        </w:rPr>
+        <w:t>individu</w:t>
+      </w:r>
+      <w:r>
+        <w:rPr>
+          <w:sz w:val="24"/>
+          <w:szCs w:val="24"/>
+          <w:lang w:val="fr-CA"/>
+        </w:rPr>
+        <w:t xml:space="preserve"> </w:t>
+      </w:r>
+      <w:r>
+        <w:rPr>
+          <w:sz w:val="24"/>
+          <w:szCs w:val="24"/>
+          <w:lang w:val="fr-CA"/>
+        </w:rPr>
+        <w:t>a</w:t>
+      </w:r>
+      <w:r>
+        <w:rPr>
+          <w:sz w:val="24"/>
+          <w:szCs w:val="24"/>
+          <w:lang w:val="fr-CA"/>
+        </w:rPr>
+        <w:t xml:space="preserve"> </w:t>
+      </w:r>
+      <w:r>
+        <w:rPr>
+          <w:sz w:val="24"/>
+          <w:szCs w:val="24"/>
+          <w:lang w:val="fr-CA"/>
+        </w:rPr>
+        <w:t>des caractéristiques uniques</w:t>
+      </w:r>
+      <w:r>
+        <w:rPr>
+          <w:sz w:val="24"/>
+          <w:szCs w:val="24"/>
+          <w:lang w:val="fr-CA"/>
+        </w:rPr>
+        <w:t xml:space="preserve"> par catégories.</w:t>
+      </w:r>
+      <w:r>
+        <w:rPr>
+          <w:sz w:val="24"/>
+          <w:szCs w:val="24"/>
+          <w:lang w:val="fr-CA"/>
+        </w:rPr>
+        <w:t xml:space="preserve"> Après ceux-ci</w:t>
+      </w:r>
+      <w:r>
+        <w:rPr>
+          <w:sz w:val="24"/>
+          <w:szCs w:val="24"/>
+          <w:lang w:val="fr-CA"/>
+        </w:rPr>
+        <w:t>, nous pouvons construire une contrainte pour chacun</w:t>
       </w:r>
       <w:r>
         <w:rPr>
@@ -764,23 +866,348 @@
           <w:szCs w:val="24"/>
           <w:lang w:val="fr-CA"/>
         </w:rPr>
-        <w:t xml:space="preserve"> et ainsi de suite (</w:t>
-      </w:r>
-      <w:r>
-        <w:rPr>
-          <w:sz w:val="24"/>
-          <w:szCs w:val="24"/>
-          <w:lang w:val="fr-CA"/>
-        </w:rPr>
-        <w:t>v</w:t>
-      </w:r>
-      <w:r>
-        <w:rPr>
-          <w:sz w:val="24"/>
-          <w:szCs w:val="24"/>
-          <w:lang w:val="fr-CA"/>
-        </w:rPr>
-        <w:t>oir le fichier tp2_1.mzn avec la liste des valeurs pour chaque catégorie).</w:t>
+        <w:t xml:space="preserve"> des affirmations.</w:t>
+      </w:r>
+    </w:p>
+    <w:p>
+      <w:pPr>
+        <w:spacing w:line="232" w:lineRule="auto"/>
+        <w:ind w:right="-80"/>
+        <w:contextualSpacing w:val="0"/>
+        <w:jc w:val="both"/>
+        <w:rPr>
+          <w:sz w:val="24"/>
+          <w:szCs w:val="24"/>
+          <w:lang w:val="fr-CA"/>
+        </w:rPr>
+      </w:pPr>
+    </w:p>
+    <w:p>
+      <w:pPr>
+        <w:spacing w:line="232" w:lineRule="auto"/>
+        <w:ind w:right="-80"/>
+        <w:contextualSpacing w:val="0"/>
+        <w:rPr>
+          <w:b/>
+          <w:sz w:val="28"/>
+          <w:szCs w:val="36"/>
+        </w:rPr>
+      </w:pPr>
+      <w:r>
+        <w:rPr>
+          <w:b/>
+          <w:sz w:val="28"/>
+          <w:szCs w:val="36"/>
+        </w:rPr>
+        <w:t xml:space="preserve">Exercice </w:t>
+      </w:r>
+      <w:r>
+        <w:rPr>
+          <w:b/>
+          <w:sz w:val="28"/>
+          <w:szCs w:val="36"/>
+        </w:rPr>
+        <w:t>2</w:t>
+      </w:r>
+      <w:r>
+        <w:rPr>
+          <w:b/>
+          <w:sz w:val="28"/>
+          <w:szCs w:val="36"/>
+        </w:rPr>
+        <w:t>)</w:t>
+      </w:r>
+    </w:p>
+    <w:p>
+      <w:pPr>
+        <w:spacing w:line="232" w:lineRule="auto"/>
+        <w:ind w:right="-80"/>
+        <w:contextualSpacing w:val="0"/>
+        <w:jc w:val="both"/>
+        <w:rPr>
+          <w:sz w:val="24"/>
+          <w:szCs w:val="24"/>
+          <w:lang w:val="fr-CA"/>
+        </w:rPr>
+      </w:pPr>
+      <w:r>
+        <w:rPr>
+          <w:sz w:val="24"/>
+          <w:szCs w:val="24"/>
+          <w:lang w:val="fr-CA"/>
+        </w:rPr>
+        <w:tab/>
+      </w:r>
+    </w:p>
+    <w:p>
+      <w:pPr>
+        <w:spacing w:line="232" w:lineRule="auto"/>
+        <w:ind w:right="-80"/>
+        <w:contextualSpacing w:val="0"/>
+        <w:jc w:val="both"/>
+        <w:rPr>
+          <w:sz w:val="24"/>
+          <w:szCs w:val="24"/>
+          <w:lang w:val="fr-CA"/>
+        </w:rPr>
+      </w:pPr>
+      <w:r>
+        <w:rPr>
+          <w:sz w:val="24"/>
+          <w:szCs w:val="24"/>
+          <w:lang w:val="fr-CA"/>
+        </w:rPr>
+        <w:tab/>
+      </w:r>
+      <w:r>
+        <w:rPr>
+          <w:sz w:val="24"/>
+          <w:szCs w:val="24"/>
+          <w:lang w:val="fr-CA"/>
+        </w:rPr>
+        <w:t xml:space="preserve">Dans le cas de ce problème, </w:t>
+      </w:r>
+      <w:r>
+        <w:rPr>
+          <w:sz w:val="24"/>
+          <w:szCs w:val="24"/>
+          <w:lang w:val="fr-CA"/>
+        </w:rPr>
+        <w:t xml:space="preserve">nous avons modélisé notre problème dans une matrice </w:t>
+      </w:r>
+      <w:r>
+        <w:rPr>
+          <w:sz w:val="24"/>
+          <w:szCs w:val="24"/>
+          <w:lang w:val="fr-CA"/>
+        </w:rPr>
+        <w:t>de taille n x (n – 1)</w:t>
+      </w:r>
+      <w:r>
+        <w:rPr>
+          <w:sz w:val="24"/>
+          <w:szCs w:val="24"/>
+          <w:lang w:val="fr-CA"/>
+        </w:rPr>
+        <w:t xml:space="preserve"> ou n représente le nombre d’équipe qui participent au tournoi.</w:t>
+      </w:r>
+      <w:r>
+        <w:rPr>
+          <w:sz w:val="24"/>
+          <w:szCs w:val="24"/>
+          <w:lang w:val="fr-CA"/>
+        </w:rPr>
+        <w:t xml:space="preserve"> Dans cette matrice, les lignes </w:t>
+      </w:r>
+      <w:r>
+        <w:rPr>
+          <w:sz w:val="24"/>
+          <w:szCs w:val="24"/>
+          <w:lang w:val="fr-CA"/>
+        </w:rPr>
+        <w:t>représentent</w:t>
+      </w:r>
+      <w:r>
+        <w:rPr>
+          <w:sz w:val="24"/>
+          <w:szCs w:val="24"/>
+          <w:lang w:val="fr-CA"/>
+        </w:rPr>
+        <w:t xml:space="preserve"> le calendrier pour une équipe et les colonnes représente</w:t>
+      </w:r>
+      <w:r>
+        <w:rPr>
+          <w:sz w:val="24"/>
+          <w:szCs w:val="24"/>
+          <w:lang w:val="fr-CA"/>
+        </w:rPr>
+        <w:t>nt</w:t>
+      </w:r>
+      <w:r>
+        <w:rPr>
+          <w:sz w:val="24"/>
+          <w:szCs w:val="24"/>
+          <w:lang w:val="fr-CA"/>
+        </w:rPr>
+        <w:t xml:space="preserve"> un tour.</w:t>
+      </w:r>
+      <w:r>
+        <w:rPr>
+          <w:sz w:val="24"/>
+          <w:szCs w:val="24"/>
+          <w:lang w:val="fr-CA"/>
+        </w:rPr>
+        <w:t xml:space="preserve"> Nous considérons que ce modèle est la meilleure façon de représent</w:t>
+      </w:r>
+      <w:r>
+        <w:rPr>
+          <w:sz w:val="24"/>
+          <w:szCs w:val="24"/>
+          <w:lang w:val="fr-CA"/>
+        </w:rPr>
+        <w:t>er</w:t>
+      </w:r>
+      <w:r>
+        <w:rPr>
+          <w:sz w:val="24"/>
+          <w:szCs w:val="24"/>
+          <w:lang w:val="fr-CA"/>
+        </w:rPr>
+        <w:t xml:space="preserve"> le problème de round-robin. </w:t>
+      </w:r>
+    </w:p>
+    <w:p>
+      <w:pPr>
+        <w:spacing w:line="232" w:lineRule="auto"/>
+        <w:ind w:right="-80"/>
+        <w:contextualSpacing w:val="0"/>
+        <w:jc w:val="both"/>
+        <w:rPr>
+          <w:sz w:val="24"/>
+          <w:szCs w:val="24"/>
+          <w:lang w:val="fr-CA"/>
+        </w:rPr>
+      </w:pPr>
+    </w:p>
+    <w:p>
+      <w:pPr>
+        <w:spacing w:line="232" w:lineRule="auto"/>
+        <w:ind w:right="-80" w:firstLine="720"/>
+        <w:contextualSpacing w:val="0"/>
+        <w:jc w:val="both"/>
+        <w:rPr>
+          <w:sz w:val="24"/>
+          <w:szCs w:val="24"/>
+          <w:lang w:val="fr-CA"/>
+        </w:rPr>
+      </w:pPr>
+      <w:r>
+        <w:rPr>
+          <w:sz w:val="24"/>
+          <w:szCs w:val="24"/>
+          <w:lang w:val="fr-CA"/>
+        </w:rPr>
+        <w:t>À</w:t>
+      </w:r>
+      <w:r>
+        <w:rPr>
+          <w:sz w:val="24"/>
+          <w:szCs w:val="24"/>
+          <w:lang w:val="fr-CA"/>
+        </w:rPr>
+        <w:t xml:space="preserve"> partir de ce modèle, nous pouvons créer nos contraintes. Premièrement, </w:t>
+      </w:r>
+      <w:r>
+        <w:rPr>
+          <w:sz w:val="24"/>
+          <w:szCs w:val="24"/>
+          <w:lang w:val="fr-CA"/>
+        </w:rPr>
+        <w:t>nous avons créé une contrainte afin</w:t>
+      </w:r>
+      <w:r>
+        <w:rPr>
+          <w:sz w:val="24"/>
+          <w:szCs w:val="24"/>
+          <w:lang w:val="fr-CA"/>
+        </w:rPr>
+        <w:t xml:space="preserve"> que les équipes jouent contre tou</w:t>
+      </w:r>
+      <w:r>
+        <w:rPr>
+          <w:sz w:val="24"/>
+          <w:szCs w:val="24"/>
+          <w:lang w:val="fr-CA"/>
+        </w:rPr>
+        <w:t>te</w:t>
+      </w:r>
+      <w:r>
+        <w:rPr>
+          <w:sz w:val="24"/>
+          <w:szCs w:val="24"/>
+          <w:lang w:val="fr-CA"/>
+        </w:rPr>
+        <w:t>s les autres équipe</w:t>
+      </w:r>
+      <w:r>
+        <w:rPr>
+          <w:sz w:val="24"/>
+          <w:szCs w:val="24"/>
+          <w:lang w:val="fr-CA"/>
+        </w:rPr>
+        <w:t>s</w:t>
+      </w:r>
+      <w:r>
+        <w:rPr>
+          <w:sz w:val="24"/>
+          <w:szCs w:val="24"/>
+          <w:lang w:val="fr-CA"/>
+        </w:rPr>
+        <w:t xml:space="preserve"> une seule fois. </w:t>
+      </w:r>
+      <w:r>
+        <w:rPr>
+          <w:sz w:val="24"/>
+          <w:szCs w:val="24"/>
+          <w:lang w:val="fr-CA"/>
+        </w:rPr>
+        <w:t xml:space="preserve">Deuxièmement, </w:t>
+      </w:r>
+      <w:r>
+        <w:rPr>
+          <w:sz w:val="24"/>
+          <w:szCs w:val="24"/>
+          <w:lang w:val="fr-CA"/>
+        </w:rPr>
+        <w:t>nous avons cré</w:t>
+      </w:r>
+      <w:r>
+        <w:rPr>
+          <w:sz w:val="24"/>
+          <w:szCs w:val="24"/>
+          <w:lang w:val="fr-CA"/>
+        </w:rPr>
+        <w:t>é</w:t>
+      </w:r>
+      <w:r>
+        <w:rPr>
+          <w:sz w:val="24"/>
+          <w:szCs w:val="24"/>
+          <w:lang w:val="fr-CA"/>
+        </w:rPr>
+        <w:t xml:space="preserve"> une contrainte afin d’</w:t>
+      </w:r>
+      <w:r>
+        <w:rPr>
+          <w:sz w:val="24"/>
+          <w:szCs w:val="24"/>
+          <w:lang w:val="fr-CA"/>
+        </w:rPr>
+        <w:t>empêcher</w:t>
+      </w:r>
+      <w:r>
+        <w:rPr>
+          <w:sz w:val="24"/>
+          <w:szCs w:val="24"/>
+          <w:lang w:val="fr-CA"/>
+        </w:rPr>
+        <w:t xml:space="preserve"> qu’une équipe s’affronte </w:t>
+      </w:r>
+      <w:r>
+        <w:rPr>
+          <w:sz w:val="24"/>
+          <w:szCs w:val="24"/>
+          <w:lang w:val="fr-CA"/>
+        </w:rPr>
+        <w:t>lui-même</w:t>
+      </w:r>
+      <w:r>
+        <w:rPr>
+          <w:sz w:val="24"/>
+          <w:szCs w:val="24"/>
+          <w:lang w:val="fr-CA"/>
+        </w:rPr>
+        <w:t xml:space="preserve"> durant le tournoi.</w:t>
       </w:r>
       <w:r>
         <w:rPr>
@@ -796,47 +1223,345 @@
           <w:szCs w:val="24"/>
           <w:lang w:val="fr-CA"/>
         </w:rPr>
-        <w:t>À</w:t>
-      </w:r>
-      <w:r>
-        <w:rPr>
-          <w:sz w:val="24"/>
-          <w:szCs w:val="24"/>
-          <w:lang w:val="fr-CA"/>
-        </w:rPr>
-        <w:t xml:space="preserve"> partir de cela, nous pouvons définir certaines contraintes. </w:t>
-      </w:r>
-      <w:r>
-        <w:rPr>
-          <w:sz w:val="24"/>
-          <w:szCs w:val="24"/>
-          <w:lang w:val="fr-CA"/>
-        </w:rPr>
-        <w:t>Avant tout</w:t>
-      </w:r>
-      <w:r>
-        <w:rPr>
-          <w:sz w:val="24"/>
-          <w:szCs w:val="24"/>
-          <w:lang w:val="fr-CA"/>
-        </w:rPr>
-        <w:t xml:space="preserve">, </w:t>
-      </w:r>
-      <w:r>
-        <w:rPr>
-          <w:sz w:val="24"/>
-          <w:szCs w:val="24"/>
-          <w:lang w:val="fr-CA"/>
-        </w:rPr>
-        <w:t xml:space="preserve">nous voulons nous assurer que chaque catégorie, les maisons aient une valeur différente. </w:t>
-      </w:r>
-      <w:r>
-        <w:rPr>
-          <w:sz w:val="24"/>
-          <w:szCs w:val="24"/>
-          <w:lang w:val="fr-CA"/>
-        </w:rPr>
-        <w:t>Après, nous pouvons créer une contrainte pour chaque affirmation</w:t>
+        <w:t>Troisièmement</w:t>
+      </w:r>
+      <w:r>
+        <w:rPr>
+          <w:sz w:val="24"/>
+          <w:szCs w:val="24"/>
+          <w:lang w:val="fr-CA"/>
+        </w:rPr>
+        <w:t>,</w:t>
+      </w:r>
+      <w:r>
+        <w:rPr>
+          <w:sz w:val="24"/>
+          <w:szCs w:val="24"/>
+          <w:lang w:val="fr-CA"/>
+        </w:rPr>
+        <w:t xml:space="preserve"> </w:t>
+      </w:r>
+      <w:r>
+        <w:rPr>
+          <w:sz w:val="24"/>
+          <w:szCs w:val="24"/>
+          <w:lang w:val="fr-CA"/>
+        </w:rPr>
+        <w:t>nous avons</w:t>
+      </w:r>
+      <w:r>
+        <w:rPr>
+          <w:sz w:val="24"/>
+          <w:szCs w:val="24"/>
+          <w:lang w:val="fr-CA"/>
+        </w:rPr>
+        <w:t xml:space="preserve"> ajout</w:t>
+      </w:r>
+      <w:r>
+        <w:rPr>
+          <w:sz w:val="24"/>
+          <w:szCs w:val="24"/>
+          <w:lang w:val="fr-CA"/>
+        </w:rPr>
+        <w:t>é</w:t>
+      </w:r>
+      <w:r>
+        <w:rPr>
+          <w:sz w:val="24"/>
+          <w:szCs w:val="24"/>
+          <w:lang w:val="fr-CA"/>
+        </w:rPr>
+        <w:t xml:space="preserve"> une contrainte afin de </w:t>
+      </w:r>
+      <w:r>
+        <w:rPr>
+          <w:sz w:val="24"/>
+          <w:szCs w:val="24"/>
+          <w:lang w:val="fr-CA"/>
+        </w:rPr>
+        <w:t xml:space="preserve">nous </w:t>
+      </w:r>
+      <w:r>
+        <w:rPr>
+          <w:sz w:val="24"/>
+          <w:szCs w:val="24"/>
+          <w:lang w:val="fr-CA"/>
+        </w:rPr>
+        <w:t xml:space="preserve">assurer que </w:t>
+      </w:r>
+      <w:r>
+        <w:rPr>
+          <w:sz w:val="24"/>
+          <w:szCs w:val="24"/>
+          <w:lang w:val="fr-CA"/>
+        </w:rPr>
+        <w:t>deux équipes</w:t>
+      </w:r>
+      <w:r>
+        <w:rPr>
+          <w:sz w:val="24"/>
+          <w:szCs w:val="24"/>
+          <w:lang w:val="fr-CA"/>
+        </w:rPr>
+        <w:t xml:space="preserve"> s’affrontent durant le même tour. </w:t>
+      </w:r>
+      <w:r>
+        <w:rPr>
+          <w:sz w:val="24"/>
+          <w:szCs w:val="24"/>
+          <w:lang w:val="fr-CA"/>
+        </w:rPr>
+        <w:t>Quatrièmement,</w:t>
+      </w:r>
+      <w:r>
+        <w:rPr>
+          <w:sz w:val="24"/>
+          <w:szCs w:val="24"/>
+          <w:lang w:val="fr-CA"/>
+        </w:rPr>
+        <w:t xml:space="preserve"> </w:t>
+      </w:r>
+      <w:r>
+        <w:rPr>
+          <w:sz w:val="24"/>
+          <w:szCs w:val="24"/>
+          <w:lang w:val="fr-CA"/>
+        </w:rPr>
+        <w:t xml:space="preserve">nous avons </w:t>
+      </w:r>
+      <w:r>
+        <w:rPr>
+          <w:sz w:val="24"/>
+          <w:szCs w:val="24"/>
+          <w:lang w:val="fr-CA"/>
+        </w:rPr>
+        <w:t xml:space="preserve">mis une contrainte afin </w:t>
+      </w:r>
+      <w:r>
+        <w:rPr>
+          <w:sz w:val="24"/>
+          <w:szCs w:val="24"/>
+          <w:lang w:val="fr-CA"/>
+        </w:rPr>
+        <w:t xml:space="preserve">de </w:t>
+      </w:r>
+      <w:r>
+        <w:rPr>
+          <w:sz w:val="24"/>
+          <w:szCs w:val="24"/>
+          <w:lang w:val="fr-CA"/>
+        </w:rPr>
+        <w:t xml:space="preserve">nous </w:t>
+      </w:r>
+      <w:r>
+        <w:rPr>
+          <w:sz w:val="24"/>
+          <w:szCs w:val="24"/>
+          <w:lang w:val="fr-CA"/>
+        </w:rPr>
+        <w:t xml:space="preserve">assurer qu’aucune équipe </w:t>
+      </w:r>
+      <w:r>
+        <w:rPr>
+          <w:sz w:val="24"/>
+          <w:szCs w:val="24"/>
+          <w:lang w:val="fr-CA"/>
+        </w:rPr>
+        <w:t>ne joue</w:t>
+      </w:r>
+      <w:r>
+        <w:rPr>
+          <w:sz w:val="24"/>
+          <w:szCs w:val="24"/>
+          <w:lang w:val="fr-CA"/>
+        </w:rPr>
+        <w:t xml:space="preserve"> plus de 4 </w:t>
+      </w:r>
+      <w:r>
+        <w:rPr>
+          <w:sz w:val="24"/>
+          <w:szCs w:val="24"/>
+          <w:lang w:val="fr-CA"/>
+        </w:rPr>
+        <w:t>matches consécutifs</w:t>
+      </w:r>
+      <w:r>
+        <w:rPr>
+          <w:sz w:val="24"/>
+          <w:szCs w:val="24"/>
+          <w:lang w:val="fr-CA"/>
+        </w:rPr>
+        <w:t xml:space="preserve"> à domicile ou à l’</w:t>
+      </w:r>
+      <w:r>
+        <w:rPr>
+          <w:sz w:val="24"/>
+          <w:szCs w:val="24"/>
+          <w:lang w:val="fr-CA"/>
+        </w:rPr>
+        <w:t xml:space="preserve">extérieur. </w:t>
+      </w:r>
+      <w:r>
+        <w:rPr>
+          <w:sz w:val="24"/>
+          <w:szCs w:val="24"/>
+          <w:lang w:val="fr-CA"/>
+        </w:rPr>
+        <w:t xml:space="preserve">Pour ce faire, </w:t>
+      </w:r>
+      <w:r>
+        <w:rPr>
+          <w:sz w:val="24"/>
+          <w:szCs w:val="24"/>
+          <w:lang w:val="fr-CA"/>
+        </w:rPr>
+        <w:t xml:space="preserve">nous avons utilisé le tableau location afin d’additionner tous les groupes de 4 matchs consécutifs. Avant tout, nous savons que cette matrice retourne </w:t>
+      </w:r>
+      <w:r>
+        <w:rPr>
+          <w:sz w:val="24"/>
+          <w:szCs w:val="24"/>
+          <w:lang w:val="fr-CA"/>
+        </w:rPr>
+        <w:t xml:space="preserve">la valeur </w:t>
+      </w:r>
+      <w:r>
+        <w:rPr>
+          <w:sz w:val="24"/>
+          <w:szCs w:val="24"/>
+          <w:lang w:val="fr-CA"/>
+        </w:rPr>
+        <w:t>1, pour une équipe quelconque, si son match contre une équipe y est à domicile et cette matrice retourne 0 dans le cas contraire. Avec ce constat, si la somme d’un groupe des 4 matchs est égale à 4 ou à 0, cela v</w:t>
+      </w:r>
+      <w:r>
+        <w:rPr>
+          <w:sz w:val="24"/>
+          <w:szCs w:val="24"/>
+          <w:lang w:val="fr-CA"/>
+        </w:rPr>
+        <w:t>eut</w:t>
+      </w:r>
+      <w:r>
+        <w:rPr>
+          <w:sz w:val="24"/>
+          <w:szCs w:val="24"/>
+          <w:lang w:val="fr-CA"/>
+        </w:rPr>
+        <w:t xml:space="preserve"> dire ces 4 match</w:t>
+      </w:r>
+      <w:r>
+        <w:rPr>
+          <w:sz w:val="24"/>
+          <w:szCs w:val="24"/>
+          <w:lang w:val="fr-CA"/>
+        </w:rPr>
+        <w:t>s</w:t>
+      </w:r>
+      <w:r>
+        <w:rPr>
+          <w:sz w:val="24"/>
+          <w:szCs w:val="24"/>
+          <w:lang w:val="fr-CA"/>
+        </w:rPr>
+        <w:t>-là se seront tous produit</w:t>
+      </w:r>
+      <w:r>
+        <w:rPr>
+          <w:sz w:val="24"/>
+          <w:szCs w:val="24"/>
+          <w:lang w:val="fr-CA"/>
+        </w:rPr>
+        <w:t>s</w:t>
+      </w:r>
+      <w:r>
+        <w:rPr>
+          <w:sz w:val="24"/>
+          <w:szCs w:val="24"/>
+          <w:lang w:val="fr-CA"/>
+        </w:rPr>
+        <w:t xml:space="preserve"> à domicile ou à l’extérieur. Bref, notre contrainte va restreinte tous les groupes de 4 </w:t>
+      </w:r>
+      <w:r>
+        <w:rPr>
+          <w:sz w:val="24"/>
+          <w:szCs w:val="24"/>
+          <w:lang w:val="fr-CA"/>
+        </w:rPr>
+        <w:t>matchs</w:t>
+      </w:r>
+      <w:r>
+        <w:rPr>
+          <w:sz w:val="24"/>
+          <w:szCs w:val="24"/>
+          <w:lang w:val="fr-CA"/>
+        </w:rPr>
+        <w:t xml:space="preserve"> à une valeur entre 1 et 3.</w:t>
+      </w:r>
+    </w:p>
+    <w:p>
+      <w:pPr>
+        <w:spacing w:line="232" w:lineRule="auto"/>
+        <w:ind w:right="-80" w:firstLine="720"/>
+        <w:contextualSpacing w:val="0"/>
+        <w:jc w:val="both"/>
+        <w:rPr>
+          <w:sz w:val="24"/>
+          <w:szCs w:val="24"/>
+          <w:lang w:val="fr-CA"/>
+        </w:rPr>
+      </w:pPr>
+    </w:p>
+    <w:p>
+      <w:pPr>
+        <w:spacing w:line="232" w:lineRule="auto"/>
+        <w:ind w:right="-80" w:firstLine="720"/>
+        <w:contextualSpacing w:val="0"/>
+        <w:jc w:val="both"/>
+        <w:rPr>
+          <w:sz w:val="24"/>
+          <w:szCs w:val="24"/>
+          <w:lang w:val="fr-CA"/>
+        </w:rPr>
+      </w:pPr>
+      <w:r>
+        <w:rPr>
+          <w:sz w:val="24"/>
+          <w:szCs w:val="24"/>
+          <w:lang w:val="fr-CA"/>
+        </w:rPr>
+        <w:t>Dans cette situation, nous avons remarqué un problème de symétrie</w:t>
+      </w:r>
+      <w:r>
+        <w:rPr>
+          <w:sz w:val="24"/>
+          <w:szCs w:val="24"/>
+          <w:lang w:val="fr-CA"/>
+        </w:rPr>
+        <w:t>. En fait, il n’y a pas vraiment de façon de distinguer les équipes entre elles.</w:t>
+      </w:r>
+      <w:r>
+        <w:rPr>
+          <w:sz w:val="24"/>
+          <w:szCs w:val="24"/>
+          <w:lang w:val="fr-CA"/>
+        </w:rPr>
+        <w:t xml:space="preserve"> En conséquence, </w:t>
+      </w:r>
+      <w:r>
+        <w:rPr>
+          <w:sz w:val="24"/>
+          <w:szCs w:val="24"/>
+          <w:lang w:val="fr-CA"/>
+        </w:rPr>
+        <w:t xml:space="preserve">nous allons observer plusieurs chemins qui mèneront vers </w:t>
+      </w:r>
+      <w:r>
+        <w:rPr>
+          <w:sz w:val="24"/>
+          <w:szCs w:val="24"/>
+          <w:lang w:val="fr-CA"/>
+        </w:rPr>
+        <w:t>le même résultat</w:t>
       </w:r>
       <w:r>
         <w:rPr>
@@ -845,9 +1570,322 @@
           <w:lang w:val="fr-CA"/>
         </w:rPr>
         <w:t>.</w:t>
+      </w:r>
+      <w:r>
+        <w:rPr>
+          <w:sz w:val="24"/>
+          <w:szCs w:val="24"/>
+          <w:lang w:val="fr-CA"/>
+        </w:rPr>
+        <w:t xml:space="preserve"> Ce qui va faire que</w:t>
+      </w:r>
+      <w:r>
+        <w:rPr>
+          <w:sz w:val="24"/>
+          <w:szCs w:val="24"/>
+          <w:lang w:val="fr-CA"/>
+        </w:rPr>
+        <w:t xml:space="preserve"> le temps d’exécution du programme MiniZinc sera beaucoup trop long.</w:t>
+      </w:r>
+      <w:r>
+        <w:rPr>
+          <w:sz w:val="24"/>
+          <w:szCs w:val="24"/>
+          <w:lang w:val="fr-CA"/>
+        </w:rPr>
+        <w:t xml:space="preserve"> </w:t>
+      </w:r>
+      <w:r>
+        <w:rPr>
+          <w:sz w:val="24"/>
+          <w:szCs w:val="24"/>
+          <w:lang w:val="fr-CA"/>
+        </w:rPr>
+        <w:t xml:space="preserve">Nous avons donc </w:t>
+      </w:r>
+      <w:r>
+        <w:rPr>
+          <w:sz w:val="24"/>
+          <w:szCs w:val="24"/>
+          <w:lang w:val="fr-CA"/>
+        </w:rPr>
+        <w:t>ajouté</w:t>
+      </w:r>
+      <w:r>
+        <w:rPr>
+          <w:sz w:val="24"/>
+          <w:szCs w:val="24"/>
+          <w:lang w:val="fr-CA"/>
+        </w:rPr>
+        <w:t xml:space="preserve"> une autre contrainte qui permet de briser la symétrie du problème.</w:t>
+      </w:r>
+      <w:r>
+        <w:rPr>
+          <w:sz w:val="24"/>
+          <w:szCs w:val="24"/>
+          <w:lang w:val="fr-CA"/>
+        </w:rPr>
+        <w:t xml:space="preserve"> [Quand on aura </w:t>
+      </w:r>
+      <w:r>
+        <w:rPr>
+          <w:sz w:val="24"/>
+          <w:szCs w:val="24"/>
+          <w:lang w:val="fr-CA"/>
+        </w:rPr>
+        <w:t>trouvé</w:t>
+      </w:r>
+      <w:r>
+        <w:rPr>
+          <w:sz w:val="24"/>
+          <w:szCs w:val="24"/>
+          <w:lang w:val="fr-CA"/>
+        </w:rPr>
+        <w:t xml:space="preserve"> la contrainte]</w:t>
+      </w:r>
+    </w:p>
+    <w:p>
+      <w:pPr>
+        <w:spacing w:line="232" w:lineRule="auto"/>
+        <w:ind w:right="-80" w:firstLine="720"/>
+        <w:contextualSpacing w:val="0"/>
+        <w:jc w:val="both"/>
+        <w:rPr>
+          <w:rFonts w:ascii="Gadugi" w:hAnsi="Gadugi"/>
+          <w:sz w:val="24"/>
+          <w:szCs w:val="24"/>
+          <w:lang w:val="fr-CA"/>
+        </w:rPr>
+      </w:pPr>
+    </w:p>
+    <w:p>
+      <w:pPr>
+        <w:spacing w:line="232" w:lineRule="auto"/>
+        <w:ind w:right="-80" w:firstLine="720"/>
+        <w:contextualSpacing w:val="0"/>
+        <w:jc w:val="both"/>
+        <w:rPr>
+          <w:rFonts w:ascii="Gadugi" w:hAnsi="Gadugi"/>
+          <w:sz w:val="24"/>
+          <w:szCs w:val="24"/>
+          <w:lang w:val="fr-CA"/>
+        </w:rPr>
+      </w:pPr>
+    </w:p>
+    <w:p>
+      <w:pPr>
+        <w:spacing w:line="232" w:lineRule="auto"/>
+        <w:ind w:right="-80" w:firstLine="720"/>
+        <w:contextualSpacing w:val="0"/>
+        <w:jc w:val="both"/>
+        <w:rPr>
+          <w:rFonts w:ascii="Gadugi" w:hAnsi="Gadugi"/>
+          <w:sz w:val="24"/>
+          <w:szCs w:val="24"/>
+          <w:lang w:val="fr-CA"/>
+        </w:rPr>
+      </w:pPr>
+    </w:p>
+    <w:p>
+      <w:pPr>
+        <w:spacing w:line="232" w:lineRule="auto"/>
+        <w:ind w:right="-80" w:firstLine="720"/>
+        <w:contextualSpacing w:val="0"/>
+        <w:jc w:val="both"/>
+        <w:rPr>
+          <w:rFonts w:ascii="Gadugi" w:hAnsi="Gadugi"/>
+          <w:sz w:val="24"/>
+          <w:szCs w:val="24"/>
+          <w:lang w:val="fr-CA"/>
+        </w:rPr>
+      </w:pPr>
+    </w:p>
+    <w:p>
+      <w:pPr>
+        <w:spacing w:line="232" w:lineRule="auto"/>
+        <w:ind w:right="-80" w:firstLine="720"/>
+        <w:contextualSpacing w:val="0"/>
+        <w:jc w:val="both"/>
+        <w:rPr>
+          <w:rFonts w:ascii="Gadugi" w:hAnsi="Gadugi"/>
+          <w:sz w:val="24"/>
+          <w:szCs w:val="24"/>
+          <w:lang w:val="fr-CA"/>
+        </w:rPr>
+      </w:pPr>
+    </w:p>
+    <w:p>
+      <w:pPr>
+        <w:spacing w:line="232" w:lineRule="auto"/>
+        <w:ind w:right="-80" w:firstLine="720"/>
+        <w:contextualSpacing w:val="0"/>
+        <w:jc w:val="both"/>
+        <w:rPr>
+          <w:rFonts w:ascii="Gadugi" w:hAnsi="Gadugi"/>
+          <w:sz w:val="24"/>
+          <w:szCs w:val="24"/>
+          <w:lang w:val="fr-CA"/>
+        </w:rPr>
+      </w:pPr>
+    </w:p>
+    <w:p>
+      <w:pPr>
+        <w:spacing w:line="232" w:lineRule="auto"/>
+        <w:ind w:right="-80"/>
+        <w:contextualSpacing w:val="0"/>
+        <w:rPr>
+          <w:b/>
+          <w:sz w:val="28"/>
+          <w:szCs w:val="36"/>
+        </w:rPr>
+      </w:pPr>
+      <w:r>
+        <w:rPr>
+          <w:b/>
+          <w:sz w:val="28"/>
+          <w:szCs w:val="36"/>
+        </w:rPr>
+        <w:lastRenderedPageBreak/>
+        <w:t xml:space="preserve">Exercice </w:t>
+      </w:r>
+      <w:r>
+        <w:rPr>
+          <w:b/>
+          <w:sz w:val="28"/>
+          <w:szCs w:val="36"/>
+        </w:rPr>
+        <w:t>3</w:t>
+      </w:r>
+      <w:r>
+        <w:rPr>
+          <w:b/>
+          <w:sz w:val="28"/>
+          <w:szCs w:val="36"/>
+        </w:rPr>
+        <w:t>)</w:t>
+      </w:r>
+    </w:p>
+    <w:p>
+      <w:pPr>
+        <w:spacing w:line="232" w:lineRule="auto"/>
+        <w:ind w:right="-80" w:firstLine="720"/>
+        <w:contextualSpacing w:val="0"/>
+        <w:jc w:val="both"/>
+        <w:rPr>
+          <w:rFonts w:ascii="Gadugi" w:hAnsi="Gadugi"/>
+          <w:sz w:val="24"/>
+          <w:szCs w:val="24"/>
+          <w:lang w:val="fr-CA"/>
+        </w:rPr>
+      </w:pPr>
+    </w:p>
+    <w:p>
+      <w:pPr>
+        <w:spacing w:line="232" w:lineRule="auto"/>
+        <w:ind w:right="-80" w:firstLine="720"/>
+        <w:contextualSpacing w:val="0"/>
+        <w:jc w:val="both"/>
+        <w:rPr>
+          <w:rFonts w:ascii="Gadugi" w:hAnsi="Gadugi"/>
+          <w:sz w:val="24"/>
+          <w:szCs w:val="24"/>
+          <w:lang w:val="fr-CA"/>
+        </w:rPr>
+      </w:pPr>
+    </w:p>
+    <w:p>
+      <w:pPr>
+        <w:spacing w:line="232" w:lineRule="auto"/>
+        <w:ind w:right="-80" w:firstLine="720"/>
+        <w:contextualSpacing w:val="0"/>
+        <w:jc w:val="both"/>
+        <w:rPr>
+          <w:rFonts w:ascii="Gadugi" w:hAnsi="Gadugi"/>
+          <w:sz w:val="24"/>
+          <w:szCs w:val="24"/>
+          <w:lang w:val="fr-CA"/>
+        </w:rPr>
+      </w:pPr>
+    </w:p>
+    <w:p>
+      <w:pPr>
+        <w:spacing w:line="232" w:lineRule="auto"/>
+        <w:ind w:right="-80" w:firstLine="720"/>
+        <w:contextualSpacing w:val="0"/>
+        <w:jc w:val="both"/>
+        <w:rPr>
+          <w:rFonts w:ascii="Gadugi" w:hAnsi="Gadugi"/>
+          <w:sz w:val="24"/>
+          <w:szCs w:val="24"/>
+          <w:lang w:val="fr-CA"/>
+        </w:rPr>
+      </w:pPr>
+    </w:p>
+    <w:p>
+      <w:pPr>
+        <w:spacing w:line="232" w:lineRule="auto"/>
+        <w:ind w:right="-80" w:firstLine="720"/>
+        <w:contextualSpacing w:val="0"/>
+        <w:jc w:val="both"/>
+        <w:rPr>
+          <w:rFonts w:ascii="Gadugi" w:hAnsi="Gadugi"/>
+          <w:sz w:val="24"/>
+          <w:szCs w:val="24"/>
+          <w:lang w:val="fr-CA"/>
+        </w:rPr>
+      </w:pPr>
+    </w:p>
+    <w:p>
+      <w:pPr>
+        <w:spacing w:line="232" w:lineRule="auto"/>
+        <w:ind w:right="-80"/>
+        <w:contextualSpacing w:val="0"/>
+        <w:rPr>
+          <w:b/>
+          <w:sz w:val="28"/>
+          <w:szCs w:val="36"/>
+        </w:rPr>
+      </w:pPr>
+      <w:r>
+        <w:rPr>
+          <w:b/>
+          <w:sz w:val="28"/>
+          <w:szCs w:val="36"/>
+        </w:rPr>
+        <w:t xml:space="preserve">Exercice </w:t>
+      </w:r>
+      <w:r>
+        <w:rPr>
+          <w:b/>
+          <w:sz w:val="28"/>
+          <w:szCs w:val="36"/>
+        </w:rPr>
+        <w:t>4</w:t>
       </w:r>
       <w:bookmarkStart w:id="1" w:name="_GoBack"/>
       <w:bookmarkEnd w:id="1"/>
+      <w:r>
+        <w:rPr>
+          <w:b/>
+          <w:sz w:val="28"/>
+          <w:szCs w:val="36"/>
+        </w:rPr>
+        <w:t>)</w:t>
+      </w:r>
+    </w:p>
+    <w:p>
+      <w:pPr>
+        <w:spacing w:line="232" w:lineRule="auto"/>
+        <w:ind w:right="-80" w:firstLine="720"/>
+        <w:contextualSpacing w:val="0"/>
+        <w:jc w:val="both"/>
+        <w:rPr>
+          <w:rFonts w:ascii="Gadugi" w:hAnsi="Gadugi"/>
+          <w:sz w:val="24"/>
+          <w:szCs w:val="24"/>
+          <w:lang w:val="fr-CA"/>
+        </w:rPr>
+      </w:pPr>
     </w:p>
     <w:sectPr>
       <w:pgSz w:w="12240" w:h="15840"/>

</xml_diff>